<commit_message>
I give up. It is as done as it will ever be. Fixed some typos and reworded a few things because crazy.
</commit_message>
<xml_diff>
--- a/files/LivelyPaper-Final.docx
+++ b/files/LivelyPaper-Final.docx
@@ -3524,7 +3524,10 @@
         <w:t>Wavelength</w:t>
       </w:r>
       <w:r>
-        <w:t xml:space="preserve"> Sweep Parameter Dialog</w:t>
+        <w:t xml:space="preserve"> Sweep Parameter</w:t>
+      </w:r>
+      <w:r>
+        <w:t>s</w:t>
       </w:r>
     </w:p>
     <w:p>
@@ -5070,42 +5073,6 @@
         <w:pStyle w:val="Code"/>
       </w:pPr>
       <w:r>
-        <w:t xml:space="preserve">    </w:t>
-      </w:r>
-      <w:proofErr w:type="spellStart"/>
-      <w:proofErr w:type="gramStart"/>
-      <w:r>
-        <w:t>monitor.friendlyName</w:t>
-      </w:r>
-      <w:proofErr w:type="spellEnd"/>
-      <w:proofErr w:type="gramEnd"/>
-      <w:r>
-        <w:t xml:space="preserve"> = $"monitor_{monitor.id}";</w:t>
-      </w:r>
-    </w:p>
-    <w:p>
-      <w:pPr>
-        <w:pStyle w:val="Code"/>
-      </w:pPr>
-      <w:r>
-        <w:t xml:space="preserve">    </w:t>
-      </w:r>
-      <w:proofErr w:type="spellStart"/>
-      <w:proofErr w:type="gramStart"/>
-      <w:r>
-        <w:t>monitors.Add</w:t>
-      </w:r>
-      <w:proofErr w:type="spellEnd"/>
-      <w:proofErr w:type="gramEnd"/>
-      <w:r>
-        <w:t>(monitor);</w:t>
-      </w:r>
-    </w:p>
-    <w:p>
-      <w:pPr>
-        <w:pStyle w:val="Code"/>
-      </w:pPr>
-      <w:r>
         <w:t>}</w:t>
       </w:r>
     </w:p>
@@ -5132,7 +5099,22 @@
     <w:p/>
     <w:p>
       <w:r>
-        <w:t xml:space="preserve">At runtime, the Simulation component determines the linear domain offset of each cell that is contained within a monitor. Those values are placed in a linear array and uploaded to the GPU. On each update, a compute shader updates a buffer containing current </w:t>
+        <w:t xml:space="preserve">At runtime, the Simulation component determines the linear domain offset of each cell that is contained within a monitor. Those </w:t>
+      </w:r>
+      <w:r>
+        <w:t xml:space="preserve">values are placed in a linear array and uploaded to the GPU. </w:t>
+      </w:r>
+      <w:r>
+        <w:t>At</w:t>
+      </w:r>
+      <w:r>
+        <w:t xml:space="preserve"> each </w:t>
+      </w:r>
+      <w:r>
+        <w:t xml:space="preserve">frame </w:t>
+      </w:r>
+      <w:r>
+        <w:t xml:space="preserve">update, a compute shader updates a buffer containing current </w:t>
       </w:r>
       <w:proofErr w:type="spellStart"/>
       <w:r>
@@ -6498,7 +6480,13 @@
     </w:p>
     <w:p>
       <w:r>
-        <w:t xml:space="preserve">These experiments indicate that the simulator correctly models wave confinement and may be used to identify resonant values given a lattice definition and a range of wavelengths. </w:t>
+        <w:t xml:space="preserve">These experiments indicate that the simulator correctly models wave confinement and may be used to identify resonant </w:t>
+      </w:r>
+      <w:r>
+        <w:t>wavelengths</w:t>
+      </w:r>
+      <w:r>
+        <w:t xml:space="preserve"> given a lattice definition and a range of wavelengths. </w:t>
       </w:r>
     </w:p>
     <w:p>
@@ -6944,7 +6932,6 @@
         <w:t xml:space="preserve"> Generating a rectangular lattice of veins</w:t>
       </w:r>
     </w:p>
-    <w:p/>
     <w:p>
       <w:r>
         <w:t>A wavelength sweep from 48nm to 1800nm with a step resolution of 48nm</w:t>

</xml_diff>

<commit_message>
More typo fixes, which I should stop doing since I submitted the paper an hour ago.
</commit_message>
<xml_diff>
--- a/files/LivelyPaper-Final.docx
+++ b/files/LivelyPaper-Final.docx
@@ -148,7 +148,7 @@
           <w:sz w:val="23"/>
           <w:szCs w:val="23"/>
         </w:rPr>
-        <w:t xml:space="preserve">Periodic dielectric structures may be used to direct and contain electromagnetic waves. The </w:t>
+        <w:t xml:space="preserve">Photonic crystals - </w:t>
       </w:r>
       <w:r>
         <w:rPr>
@@ -157,17 +157,16 @@
           <w:sz w:val="23"/>
           <w:szCs w:val="23"/>
         </w:rPr>
-        <w:t>ability of a crystal to affect wave behavior depends on several factors, including the shape, scale and distribution of dielectrics as well as the relative wavelength of an incident wave. Simulation techniques such as FDTD</w:t>
-      </w:r>
-      <w:r>
-        <w:rPr>
-          <w:rStyle w:val="FootnoteReference"/>
+        <w:t>p</w:t>
+      </w:r>
+      <w:r>
+        <w:rPr>
           <w:rFonts w:ascii="Times New Roman" w:hAnsi="Times New Roman"/>
           <w:i/>
           <w:sz w:val="23"/>
           <w:szCs w:val="23"/>
         </w:rPr>
-        <w:footnoteReference w:id="1"/>
+        <w:t xml:space="preserve">eriodic dielectric structures - may be used to direct and contain electromagnetic waves. The ability of a crystal to affect wave </w:t>
       </w:r>
       <w:r>
         <w:rPr>
@@ -176,7 +175,7 @@
           <w:sz w:val="23"/>
           <w:szCs w:val="23"/>
         </w:rPr>
-        <w:t xml:space="preserve"> may be used to model periodic dielectric structures and their response to different wavelengths in order </w:t>
+        <w:t>propagation</w:t>
       </w:r>
       <w:r>
         <w:rPr>
@@ -185,7 +184,7 @@
           <w:sz w:val="23"/>
           <w:szCs w:val="23"/>
         </w:rPr>
-        <w:t xml:space="preserve">to </w:t>
+        <w:t xml:space="preserve"> depends on several factors including the shape, scale and distribution of dielectrics as well as the relative wavelength of an incident wave. Simulation techniques such as FDTD may be used to model such structures and their response to different wavelengths in order to evaluate their suitability for a particular application. We present an analysis of three structures, their resonant wavelengths, and software modifications to enable efficient simulation of such structures.</w:t>
       </w:r>
       <w:r>
         <w:rPr>
@@ -194,25 +193,7 @@
           <w:sz w:val="23"/>
           <w:szCs w:val="23"/>
         </w:rPr>
-        <w:t xml:space="preserve">test suitability of a given structure for a particular application. We present an analysis of three structures, their </w:t>
-      </w:r>
-      <w:r>
-        <w:rPr>
-          <w:rFonts w:ascii="Times New Roman" w:hAnsi="Times New Roman"/>
-          <w:i/>
-          <w:sz w:val="23"/>
-          <w:szCs w:val="23"/>
-        </w:rPr>
-        <w:t>resonant frequencies, and</w:t>
-      </w:r>
-      <w:r>
-        <w:rPr>
-          <w:rFonts w:ascii="Times New Roman" w:hAnsi="Times New Roman"/>
-          <w:i/>
-          <w:sz w:val="23"/>
-          <w:szCs w:val="23"/>
-        </w:rPr>
-        <w:t xml:space="preserve"> software modifications to enable efficient simulation of such structures. </w:t>
+        <w:t xml:space="preserve"> </w:t>
       </w:r>
     </w:p>
     <w:p>
@@ -562,7 +543,7 @@
           <w:sz w:val="23"/>
           <w:szCs w:val="23"/>
         </w:rPr>
-        <w:footnoteReference w:id="2"/>
+        <w:footnoteReference w:id="1"/>
       </w:r>
       <w:r>
         <w:rPr>
@@ -742,7 +723,7 @@
           <w:sz w:val="23"/>
           <w:szCs w:val="23"/>
         </w:rPr>
-        <w:footnoteReference w:id="3"/>
+        <w:footnoteReference w:id="2"/>
       </w:r>
       <w:r>
         <w:rPr>
@@ -865,7 +846,7 @@
           <w:sz w:val="23"/>
           <w:szCs w:val="23"/>
         </w:rPr>
-        <w:footnoteReference w:id="4"/>
+        <w:footnoteReference w:id="3"/>
       </w:r>
       <w:r>
         <w:rPr>
@@ -1383,7 +1364,7 @@
           <w:sz w:val="23"/>
           <w:szCs w:val="23"/>
         </w:rPr>
-        <w:footnoteReference w:id="5"/>
+        <w:footnoteReference w:id="4"/>
       </w:r>
       <w:r>
         <w:rPr>
@@ -1526,7 +1507,7 @@
           <w:sz w:val="23"/>
           <w:szCs w:val="23"/>
         </w:rPr>
-        <w:footnoteReference w:id="6"/>
+        <w:footnoteReference w:id="5"/>
       </w:r>
       <w:r>
         <w:rPr>
@@ -1836,16 +1817,38 @@
       <w:r>
         <w:t xml:space="preserve">Figure </w:t>
       </w:r>
-      <w:fldSimple w:instr=" SEQ Figure \* ARABIC ">
-        <w:r>
-          <w:rPr>
-            <w:noProof/>
-          </w:rPr>
-          <w:t>1</w:t>
-        </w:r>
-      </w:fldSimple>
-      <w:r>
-        <w:t xml:space="preserve"> Calculate FDTD parameters from physical model parameters</w:t>
+      <w:r>
+        <w:fldChar w:fldCharType="begin"/>
+      </w:r>
+      <w:r>
+        <w:instrText xml:space="preserve"> SEQ Figu</w:instrText>
+      </w:r>
+      <w:r>
+        <w:instrText xml:space="preserve">re \* ARABIC </w:instrText>
+      </w:r>
+      <w:r>
+        <w:fldChar w:fldCharType="separate"/>
+      </w:r>
+      <w:r>
+        <w:rPr>
+          <w:noProof/>
+        </w:rPr>
+        <w:t>1</w:t>
+      </w:r>
+      <w:r>
+        <w:rPr>
+          <w:noProof/>
+        </w:rPr>
+        <w:fldChar w:fldCharType="end"/>
+      </w:r>
+      <w:r>
+        <w:t xml:space="preserve"> Calculat</w:t>
+      </w:r>
+      <w:r>
+        <w:t>ion of</w:t>
+      </w:r>
+      <w:r>
+        <w:t xml:space="preserve"> FDTD parameters from physical model parameters</w:t>
       </w:r>
       <w:r>
         <w:t xml:space="preserve">. </w:t>
@@ -2040,7 +2043,34 @@
           <w:sz w:val="23"/>
           <w:szCs w:val="23"/>
         </w:rPr>
-        <w:t xml:space="preserve">dielectric geometries, investigation of the lattices of interest required a certain flexibility not easily </w:t>
+        <w:t>waveguide</w:t>
+      </w:r>
+      <w:r>
+        <w:rPr>
+          <w:rFonts w:ascii="Times New Roman" w:hAnsi="Times New Roman"/>
+          <w:bCs/>
+          <w:sz w:val="23"/>
+          <w:szCs w:val="23"/>
+        </w:rPr>
+        <w:t xml:space="preserve"> geometries, investigation of the lattices of interest require</w:t>
+      </w:r>
+      <w:r>
+        <w:rPr>
+          <w:rFonts w:ascii="Times New Roman" w:hAnsi="Times New Roman"/>
+          <w:bCs/>
+          <w:sz w:val="23"/>
+          <w:szCs w:val="23"/>
+        </w:rPr>
+        <w:t>s</w:t>
+      </w:r>
+      <w:r>
+        <w:rPr>
+          <w:rFonts w:ascii="Times New Roman" w:hAnsi="Times New Roman"/>
+          <w:bCs/>
+          <w:sz w:val="23"/>
+          <w:szCs w:val="23"/>
+        </w:rPr>
+        <w:t xml:space="preserve"> flexibility not easily </w:t>
       </w:r>
       <w:r>
         <w:rPr>
@@ -2141,6 +2171,7 @@
           <w:sz w:val="23"/>
           <w:szCs w:val="23"/>
         </w:rPr>
+        <w:lastRenderedPageBreak/>
         <w:drawing>
           <wp:inline distT="0" distB="0" distL="0" distR="0" wp14:anchorId="662E5507" wp14:editId="1AB622D2">
             <wp:extent cx="2743200" cy="2743200"/>
@@ -2192,14 +2223,27 @@
       <w:r>
         <w:t xml:space="preserve">Figure </w:t>
       </w:r>
-      <w:fldSimple w:instr=" SEQ Figure \* ARABIC ">
-        <w:r>
-          <w:rPr>
-            <w:noProof/>
-          </w:rPr>
-          <w:t>2</w:t>
-        </w:r>
-      </w:fldSimple>
+      <w:r>
+        <w:fldChar w:fldCharType="begin"/>
+      </w:r>
+      <w:r>
+        <w:instrText xml:space="preserve"> SEQ Figure \* ARABIC </w:instrText>
+      </w:r>
+      <w:r>
+        <w:fldChar w:fldCharType="separate"/>
+      </w:r>
+      <w:r>
+        <w:rPr>
+          <w:noProof/>
+        </w:rPr>
+        <w:t>2</w:t>
+      </w:r>
+      <w:r>
+        <w:rPr>
+          <w:noProof/>
+        </w:rPr>
+        <w:fldChar w:fldCharType="end"/>
+      </w:r>
       <w:r>
         <w:t xml:space="preserve"> </w:t>
       </w:r>
@@ -2618,14 +2662,27 @@
       <w:r>
         <w:t xml:space="preserve">Figure </w:t>
       </w:r>
-      <w:fldSimple w:instr=" SEQ Figure \* ARABIC ">
-        <w:r>
-          <w:rPr>
-            <w:noProof/>
-          </w:rPr>
-          <w:t>3</w:t>
-        </w:r>
-      </w:fldSimple>
+      <w:r>
+        <w:fldChar w:fldCharType="begin"/>
+      </w:r>
+      <w:r>
+        <w:instrText xml:space="preserve"> SEQ Figure \* ARABIC </w:instrText>
+      </w:r>
+      <w:r>
+        <w:fldChar w:fldCharType="separate"/>
+      </w:r>
+      <w:r>
+        <w:rPr>
+          <w:noProof/>
+        </w:rPr>
+        <w:t>3</w:t>
+      </w:r>
+      <w:r>
+        <w:rPr>
+          <w:noProof/>
+        </w:rPr>
+        <w:fldChar w:fldCharType="end"/>
+      </w:r>
       <w:r>
         <w:t xml:space="preserve"> Replicat</w:t>
       </w:r>
@@ -2876,7 +2933,7 @@
           <w:sz w:val="23"/>
           <w:szCs w:val="23"/>
         </w:rPr>
-        <w:footnoteReference w:id="7"/>
+        <w:footnoteReference w:id="6"/>
       </w:r>
       <w:r>
         <w:rPr>
@@ -3186,14 +3243,27 @@
       <w:r>
         <w:t xml:space="preserve">Figure </w:t>
       </w:r>
-      <w:fldSimple w:instr=" SEQ Figure \* ARABIC ">
-        <w:r>
-          <w:rPr>
-            <w:noProof/>
-          </w:rPr>
-          <w:t>4</w:t>
-        </w:r>
-      </w:fldSimple>
+      <w:r>
+        <w:fldChar w:fldCharType="begin"/>
+      </w:r>
+      <w:r>
+        <w:instrText xml:space="preserve"> SEQ Figure \* ARABIC </w:instrText>
+      </w:r>
+      <w:r>
+        <w:fldChar w:fldCharType="separate"/>
+      </w:r>
+      <w:r>
+        <w:rPr>
+          <w:noProof/>
+        </w:rPr>
+        <w:t>4</w:t>
+      </w:r>
+      <w:r>
+        <w:rPr>
+          <w:noProof/>
+        </w:rPr>
+        <w:fldChar w:fldCharType="end"/>
+      </w:r>
       <w:r>
         <w:t xml:space="preserve"> Code to programmatically generate a rod array</w:t>
       </w:r>
@@ -3234,7 +3304,7 @@
           <w:sz w:val="23"/>
           <w:szCs w:val="23"/>
         </w:rPr>
-        <w:t xml:space="preserve">. Specifically, the source wavelength was incremented in a loop with user-defined wavelength band and </w:t>
+        <w:t xml:space="preserve">. Specifically, the source wavelength was incremented in a loop with user-defined band and </w:t>
       </w:r>
       <w:r>
         <w:rPr>
@@ -3318,7 +3388,7 @@
           <w:sz w:val="23"/>
           <w:szCs w:val="23"/>
         </w:rPr>
-        <w:footnoteReference w:id="8"/>
+        <w:footnoteReference w:id="7"/>
       </w:r>
       <w:r>
         <w:rPr>
@@ -3464,6 +3534,7 @@
           <w:sz w:val="23"/>
           <w:szCs w:val="23"/>
         </w:rPr>
+        <w:lastRenderedPageBreak/>
         <w:drawing>
           <wp:inline distT="0" distB="0" distL="0" distR="0" wp14:anchorId="5730DF3C" wp14:editId="7F1AC70C">
             <wp:extent cx="2743200" cy="1219200"/>
@@ -3509,14 +3580,27 @@
       <w:r>
         <w:t xml:space="preserve">Figure </w:t>
       </w:r>
-      <w:fldSimple w:instr=" SEQ Figure \* ARABIC ">
-        <w:r>
-          <w:rPr>
-            <w:noProof/>
-          </w:rPr>
-          <w:t>5</w:t>
-        </w:r>
-      </w:fldSimple>
+      <w:r>
+        <w:fldChar w:fldCharType="begin"/>
+      </w:r>
+      <w:r>
+        <w:instrText xml:space="preserve"> SEQ Figure \* ARABIC </w:instrText>
+      </w:r>
+      <w:r>
+        <w:fldChar w:fldCharType="separate"/>
+      </w:r>
+      <w:r>
+        <w:rPr>
+          <w:noProof/>
+        </w:rPr>
+        <w:t>5</w:t>
+      </w:r>
+      <w:r>
+        <w:rPr>
+          <w:noProof/>
+        </w:rPr>
+        <w:fldChar w:fldCharType="end"/>
+      </w:r>
       <w:r>
         <w:t xml:space="preserve"> </w:t>
       </w:r>
@@ -4016,14 +4100,27 @@
       <w:r>
         <w:t xml:space="preserve">Figure </w:t>
       </w:r>
-      <w:fldSimple w:instr=" SEQ Figure \* ARABIC ">
-        <w:r>
-          <w:rPr>
-            <w:noProof/>
-          </w:rPr>
-          <w:t>6</w:t>
-        </w:r>
-      </w:fldSimple>
+      <w:r>
+        <w:fldChar w:fldCharType="begin"/>
+      </w:r>
+      <w:r>
+        <w:instrText xml:space="preserve"> SEQ Figure \* ARABIC </w:instrText>
+      </w:r>
+      <w:r>
+        <w:fldChar w:fldCharType="separate"/>
+      </w:r>
+      <w:r>
+        <w:rPr>
+          <w:noProof/>
+        </w:rPr>
+        <w:t>6</w:t>
+      </w:r>
+      <w:r>
+        <w:rPr>
+          <w:noProof/>
+        </w:rPr>
+        <w:fldChar w:fldCharType="end"/>
+      </w:r>
       <w:r>
         <w:t xml:space="preserve"> Code to sweep source wavelength and capture monitor results</w:t>
       </w:r>
@@ -4086,7 +4183,7 @@
           <w:sz w:val="23"/>
           <w:szCs w:val="23"/>
         </w:rPr>
-        <w:footnoteReference w:id="9"/>
+        <w:footnoteReference w:id="8"/>
       </w:r>
       <w:r>
         <w:rPr>
@@ -4202,14 +4299,27 @@
       <w:r>
         <w:t xml:space="preserve">Figure </w:t>
       </w:r>
-      <w:fldSimple w:instr=" SEQ Figure \* ARABIC ">
-        <w:r>
-          <w:rPr>
-            <w:noProof/>
-          </w:rPr>
-          <w:t>7</w:t>
-        </w:r>
-      </w:fldSimple>
+      <w:r>
+        <w:fldChar w:fldCharType="begin"/>
+      </w:r>
+      <w:r>
+        <w:instrText xml:space="preserve"> SEQ Figure \* ARABIC </w:instrText>
+      </w:r>
+      <w:r>
+        <w:fldChar w:fldCharType="separate"/>
+      </w:r>
+      <w:r>
+        <w:rPr>
+          <w:noProof/>
+        </w:rPr>
+        <w:t>7</w:t>
+      </w:r>
+      <w:r>
+        <w:rPr>
+          <w:noProof/>
+        </w:rPr>
+        <w:fldChar w:fldCharType="end"/>
+      </w:r>
       <w:r>
         <w:t xml:space="preserve"> Model Definition Parameters</w:t>
       </w:r>
@@ -4318,14 +4428,27 @@
       <w:r>
         <w:t xml:space="preserve">Figure </w:t>
       </w:r>
-      <w:fldSimple w:instr=" SEQ Figure \* ARABIC ">
-        <w:r>
-          <w:rPr>
-            <w:noProof/>
-          </w:rPr>
-          <w:t>8</w:t>
-        </w:r>
-      </w:fldSimple>
+      <w:r>
+        <w:fldChar w:fldCharType="begin"/>
+      </w:r>
+      <w:r>
+        <w:instrText xml:space="preserve"> SEQ Figure \* ARABIC </w:instrText>
+      </w:r>
+      <w:r>
+        <w:fldChar w:fldCharType="separate"/>
+      </w:r>
+      <w:r>
+        <w:rPr>
+          <w:noProof/>
+        </w:rPr>
+        <w:t>8</w:t>
+      </w:r>
+      <w:r>
+        <w:rPr>
+          <w:noProof/>
+        </w:rPr>
+        <w:fldChar w:fldCharType="end"/>
+      </w:r>
       <w:r>
         <w:t xml:space="preserve"> Simulation Configuration</w:t>
       </w:r>
@@ -4373,14 +4496,9 @@
       <w:r>
         <w:t xml:space="preserve">while </w:t>
       </w:r>
-      <w:proofErr w:type="gramStart"/>
-      <w:r>
-        <w:t xml:space="preserve">maintaining </w:t>
-      </w:r>
-      <w:r>
-        <w:t xml:space="preserve"> an</w:t>
-      </w:r>
-      <w:proofErr w:type="gramEnd"/>
+      <w:r>
+        <w:t>maintaining an</w:t>
+      </w:r>
       <w:r>
         <w:t xml:space="preserve"> interactive frame rate. </w:t>
       </w:r>
@@ -4395,7 +4513,13 @@
       </w:r>
       <w:proofErr w:type="spellEnd"/>
       <w:r>
-        <w:t xml:space="preserve"> also stored source and monitor locations within the PNG model using the red and blue color channels to indicate source wavelength and a monitor ID. The switch to a tile-based system necessitated a new approach. Source and monitor locations are now defined directly within the Unity3D UI. The Simulation component contains a list of sources</w:t>
+        <w:t xml:space="preserve"> also stored source and monitor locations within the PNG model using the red and blue color channels to indicate source wavelength and a monitor ID. The </w:t>
+      </w:r>
+      <w:r>
+        <w:t>transition</w:t>
+      </w:r>
+      <w:r>
+        <w:t xml:space="preserve"> to a tile-based system necessitated a new approach. Source and monitor locations are now defined directly within the Unity3D UI. The Simulation component contains a list of sources</w:t>
       </w:r>
       <w:r>
         <w:t xml:space="preserve"> (Figure 9).</w:t>
@@ -4454,14 +4578,27 @@
       <w:r>
         <w:t xml:space="preserve">Figure </w:t>
       </w:r>
-      <w:fldSimple w:instr=" SEQ Figure \* ARABIC ">
-        <w:r>
-          <w:rPr>
-            <w:noProof/>
-          </w:rPr>
-          <w:t>9</w:t>
-        </w:r>
-      </w:fldSimple>
+      <w:r>
+        <w:fldChar w:fldCharType="begin"/>
+      </w:r>
+      <w:r>
+        <w:instrText xml:space="preserve"> SEQ Figure \* ARABIC </w:instrText>
+      </w:r>
+      <w:r>
+        <w:fldChar w:fldCharType="separate"/>
+      </w:r>
+      <w:r>
+        <w:rPr>
+          <w:noProof/>
+        </w:rPr>
+        <w:t>9</w:t>
+      </w:r>
+      <w:r>
+        <w:rPr>
+          <w:noProof/>
+        </w:rPr>
+        <w:fldChar w:fldCharType="end"/>
+      </w:r>
       <w:r>
         <w:t xml:space="preserve"> Source configuration interface</w:t>
       </w:r>
@@ -4524,14 +4661,27 @@
       <w:r>
         <w:t xml:space="preserve">Figure </w:t>
       </w:r>
-      <w:fldSimple w:instr=" SEQ Figure \* ARABIC ">
-        <w:r>
-          <w:rPr>
-            <w:noProof/>
-          </w:rPr>
-          <w:t>10</w:t>
-        </w:r>
-      </w:fldSimple>
+      <w:r>
+        <w:fldChar w:fldCharType="begin"/>
+      </w:r>
+      <w:r>
+        <w:instrText xml:space="preserve"> SEQ Figure \* ARABIC </w:instrText>
+      </w:r>
+      <w:r>
+        <w:fldChar w:fldCharType="separate"/>
+      </w:r>
+      <w:r>
+        <w:rPr>
+          <w:noProof/>
+        </w:rPr>
+        <w:t>10</w:t>
+      </w:r>
+      <w:r>
+        <w:rPr>
+          <w:noProof/>
+        </w:rPr>
+        <w:fldChar w:fldCharType="end"/>
+      </w:r>
       <w:r>
         <w:t xml:space="preserve"> Monitor Provider interface</w:t>
       </w:r>
@@ -4607,16 +4757,32 @@
       <w:r>
         <w:t xml:space="preserve">Figure </w:t>
       </w:r>
-      <w:fldSimple w:instr=" SEQ Figure \* ARABIC ">
-        <w:r>
-          <w:rPr>
-            <w:noProof/>
-          </w:rPr>
-          <w:t>11</w:t>
-        </w:r>
-      </w:fldSimple>
+      <w:r>
+        <w:fldChar w:fldCharType="begin"/>
+      </w:r>
+      <w:r>
+        <w:instrText xml:space="preserve"> SEQ Figure \* ARABIC </w:instrText>
+      </w:r>
+      <w:r>
+        <w:fldChar w:fldCharType="separate"/>
+      </w:r>
+      <w:r>
+        <w:rPr>
+          <w:noProof/>
+        </w:rPr>
+        <w:t>11</w:t>
+      </w:r>
+      <w:r>
+        <w:rPr>
+          <w:noProof/>
+        </w:rPr>
+        <w:fldChar w:fldCharType="end"/>
+      </w:r>
       <w:r>
         <w:t xml:space="preserve"> Monitor Array in Unity3D Scene View</w:t>
+      </w:r>
+      <w:r>
+        <w:t>. The sphere at the center indicates the source position.</w:t>
       </w:r>
     </w:p>
     <w:p>
@@ -5084,14 +5250,27 @@
       <w:r>
         <w:t xml:space="preserve">Figure </w:t>
       </w:r>
-      <w:fldSimple w:instr=" SEQ Figure \* ARABIC ">
-        <w:r>
-          <w:rPr>
-            <w:noProof/>
-          </w:rPr>
-          <w:t>12</w:t>
-        </w:r>
-      </w:fldSimple>
+      <w:r>
+        <w:fldChar w:fldCharType="begin"/>
+      </w:r>
+      <w:r>
+        <w:instrText xml:space="preserve"> SEQ Figure \* ARABIC </w:instrText>
+      </w:r>
+      <w:r>
+        <w:fldChar w:fldCharType="separate"/>
+      </w:r>
+      <w:r>
+        <w:rPr>
+          <w:noProof/>
+        </w:rPr>
+        <w:t>12</w:t>
+      </w:r>
+      <w:r>
+        <w:rPr>
+          <w:noProof/>
+        </w:rPr>
+        <w:fldChar w:fldCharType="end"/>
+      </w:r>
       <w:r>
         <w:t xml:space="preserve"> Generating a square array of monitors</w:t>
       </w:r>
@@ -5099,10 +5278,10 @@
     <w:p/>
     <w:p>
       <w:r>
-        <w:t xml:space="preserve">At runtime, the Simulation component determines the linear domain offset of each cell that is contained within a monitor. Those </w:t>
-      </w:r>
-      <w:r>
-        <w:t xml:space="preserve">values are placed in a linear array and uploaded to the GPU. </w:t>
+        <w:t xml:space="preserve">At runtime, the Simulation component determines the linear domain offset of each </w:t>
+      </w:r>
+      <w:r>
+        <w:t xml:space="preserve">cell that is contained within a monitor. Those values are placed in a linear array and uploaded to the GPU. </w:t>
       </w:r>
       <w:r>
         <w:t>At</w:t>
@@ -5346,14 +5525,27 @@
       <w:r>
         <w:t xml:space="preserve">Figure </w:t>
       </w:r>
-      <w:fldSimple w:instr=" SEQ Figure \* ARABIC ">
-        <w:r>
-          <w:rPr>
-            <w:noProof/>
-          </w:rPr>
-          <w:t>13</w:t>
-        </w:r>
-      </w:fldSimple>
+      <w:r>
+        <w:fldChar w:fldCharType="begin"/>
+      </w:r>
+      <w:r>
+        <w:instrText xml:space="preserve"> SEQ Figure \* ARABIC </w:instrText>
+      </w:r>
+      <w:r>
+        <w:fldChar w:fldCharType="separate"/>
+      </w:r>
+      <w:r>
+        <w:rPr>
+          <w:noProof/>
+        </w:rPr>
+        <w:t>13</w:t>
+      </w:r>
+      <w:r>
+        <w:rPr>
+          <w:noProof/>
+        </w:rPr>
+        <w:fldChar w:fldCharType="end"/>
+      </w:r>
       <w:r>
         <w:t xml:space="preserve"> Updating Monitor values from </w:t>
       </w:r>
@@ -5496,14 +5688,30 @@
       <w:r>
         <w:t xml:space="preserve">Figure </w:t>
       </w:r>
-      <w:fldSimple w:instr=" SEQ Figure \* ARABIC ">
-        <w:r>
-          <w:rPr>
-            <w:noProof/>
-          </w:rPr>
-          <w:t>14</w:t>
-        </w:r>
-      </w:fldSimple>
+      <w:r>
+        <w:fldChar w:fldCharType="begin"/>
+      </w:r>
+      <w:r>
+        <w:instrText xml:space="preserve"> SEQ Figure \* ARAB</w:instrText>
+      </w:r>
+      <w:r>
+        <w:instrText xml:space="preserve">IC </w:instrText>
+      </w:r>
+      <w:r>
+        <w:fldChar w:fldCharType="separate"/>
+      </w:r>
+      <w:r>
+        <w:rPr>
+          <w:noProof/>
+        </w:rPr>
+        <w:t>14</w:t>
+      </w:r>
+      <w:r>
+        <w:rPr>
+          <w:noProof/>
+        </w:rPr>
+        <w:fldChar w:fldCharType="end"/>
+      </w:r>
       <w:r>
         <w:t xml:space="preserve"> A square lattice of cylindrical rods</w:t>
       </w:r>
@@ -5537,7 +5745,7 @@
           <w:sz w:val="23"/>
           <w:szCs w:val="23"/>
         </w:rPr>
-        <w:footnoteReference w:id="10"/>
+        <w:footnoteReference w:id="9"/>
       </w:r>
       <w:r>
         <w:rPr>
@@ -5729,14 +5937,27 @@
       <w:r>
         <w:t xml:space="preserve">Figure </w:t>
       </w:r>
-      <w:fldSimple w:instr=" SEQ Figure \* ARABIC ">
-        <w:r>
-          <w:rPr>
-            <w:noProof/>
-          </w:rPr>
-          <w:t>15</w:t>
-        </w:r>
-      </w:fldSimple>
+      <w:r>
+        <w:fldChar w:fldCharType="begin"/>
+      </w:r>
+      <w:r>
+        <w:instrText xml:space="preserve"> SEQ Figure \* ARABIC </w:instrText>
+      </w:r>
+      <w:r>
+        <w:fldChar w:fldCharType="separate"/>
+      </w:r>
+      <w:r>
+        <w:rPr>
+          <w:noProof/>
+        </w:rPr>
+        <w:t>15</w:t>
+      </w:r>
+      <w:r>
+        <w:rPr>
+          <w:noProof/>
+        </w:rPr>
+        <w:fldChar w:fldCharType="end"/>
+      </w:r>
       <w:r>
         <w:t xml:space="preserve"> RMS output of a square lattice of rods</w:t>
       </w:r>
@@ -5830,7 +6051,7 @@
           <w:sz w:val="23"/>
           <w:szCs w:val="23"/>
         </w:rPr>
-        <w:footnoteReference w:id="11"/>
+        <w:footnoteReference w:id="10"/>
       </w:r>
       <w:r>
         <w:rPr>
@@ -5994,14 +6215,27 @@
       <w:r>
         <w:t xml:space="preserve">Figure </w:t>
       </w:r>
-      <w:fldSimple w:instr=" SEQ Figure \* ARABIC ">
-        <w:r>
-          <w:rPr>
-            <w:noProof/>
-          </w:rPr>
-          <w:t>16</w:t>
-        </w:r>
-      </w:fldSimple>
+      <w:r>
+        <w:fldChar w:fldCharType="begin"/>
+      </w:r>
+      <w:r>
+        <w:instrText xml:space="preserve"> SEQ Figure \* ARABIC </w:instrText>
+      </w:r>
+      <w:r>
+        <w:fldChar w:fldCharType="separate"/>
+      </w:r>
+      <w:r>
+        <w:rPr>
+          <w:noProof/>
+        </w:rPr>
+        <w:t>16</w:t>
+      </w:r>
+      <w:r>
+        <w:rPr>
+          <w:noProof/>
+        </w:rPr>
+        <w:fldChar w:fldCharType="end"/>
+      </w:r>
       <w:r>
         <w:t xml:space="preserve"> </w:t>
       </w:r>
@@ -6112,14 +6346,27 @@
       <w:r>
         <w:t xml:space="preserve">Figure </w:t>
       </w:r>
-      <w:fldSimple w:instr=" SEQ Figure \* ARABIC ">
-        <w:r>
-          <w:rPr>
-            <w:noProof/>
-          </w:rPr>
-          <w:t>17</w:t>
-        </w:r>
-      </w:fldSimple>
+      <w:r>
+        <w:fldChar w:fldCharType="begin"/>
+      </w:r>
+      <w:r>
+        <w:instrText xml:space="preserve"> SEQ Figure \* ARABIC </w:instrText>
+      </w:r>
+      <w:r>
+        <w:fldChar w:fldCharType="separate"/>
+      </w:r>
+      <w:r>
+        <w:rPr>
+          <w:noProof/>
+        </w:rPr>
+        <w:t>17</w:t>
+      </w:r>
+      <w:r>
+        <w:rPr>
+          <w:noProof/>
+        </w:rPr>
+        <w:fldChar w:fldCharType="end"/>
+      </w:r>
       <w:r>
         <w:t xml:space="preserve"> Rod lattice with missing rod defect</w:t>
       </w:r>
@@ -6208,14 +6455,27 @@
       <w:r>
         <w:t xml:space="preserve">Figure </w:t>
       </w:r>
-      <w:fldSimple w:instr=" SEQ Figure \* ARABIC ">
-        <w:r>
-          <w:rPr>
-            <w:noProof/>
-          </w:rPr>
-          <w:t>18</w:t>
-        </w:r>
-      </w:fldSimple>
+      <w:r>
+        <w:fldChar w:fldCharType="begin"/>
+      </w:r>
+      <w:r>
+        <w:instrText xml:space="preserve"> SEQ Figure \* ARABIC </w:instrText>
+      </w:r>
+      <w:r>
+        <w:fldChar w:fldCharType="separate"/>
+      </w:r>
+      <w:r>
+        <w:rPr>
+          <w:noProof/>
+        </w:rPr>
+        <w:t>18</w:t>
+      </w:r>
+      <w:r>
+        <w:rPr>
+          <w:noProof/>
+        </w:rPr>
+        <w:fldChar w:fldCharType="end"/>
+      </w:r>
       <w:r>
         <w:t xml:space="preserve"> </w:t>
       </w:r>
@@ -6275,7 +6535,7 @@
         <w:rPr>
           <w:rStyle w:val="FootnoteReference"/>
         </w:rPr>
-        <w:footnoteReference w:id="12"/>
+        <w:footnoteReference w:id="11"/>
       </w:r>
       <w:r>
         <w:t xml:space="preserve"> (Figure 19).</w:t>
@@ -6335,14 +6595,27 @@
       <w:r>
         <w:t xml:space="preserve">Figure </w:t>
       </w:r>
-      <w:fldSimple w:instr=" SEQ Figure \* ARABIC ">
-        <w:r>
-          <w:rPr>
-            <w:noProof/>
-          </w:rPr>
-          <w:t>19</w:t>
-        </w:r>
-      </w:fldSimple>
+      <w:r>
+        <w:fldChar w:fldCharType="begin"/>
+      </w:r>
+      <w:r>
+        <w:instrText xml:space="preserve"> SEQ Figure \* ARABIC </w:instrText>
+      </w:r>
+      <w:r>
+        <w:fldChar w:fldCharType="separate"/>
+      </w:r>
+      <w:r>
+        <w:rPr>
+          <w:noProof/>
+        </w:rPr>
+        <w:t>19</w:t>
+      </w:r>
+      <w:r>
+        <w:rPr>
+          <w:noProof/>
+        </w:rPr>
+        <w:fldChar w:fldCharType="end"/>
+      </w:r>
       <w:r>
         <w:t xml:space="preserve">  Resonance modes in rod array with defect</w:t>
       </w:r>
@@ -6435,14 +6708,27 @@
       <w:r>
         <w:t xml:space="preserve">Figure </w:t>
       </w:r>
-      <w:fldSimple w:instr=" SEQ Figure \* ARABIC ">
-        <w:r>
-          <w:rPr>
-            <w:noProof/>
-          </w:rPr>
-          <w:t>20</w:t>
-        </w:r>
-      </w:fldSimple>
+      <w:r>
+        <w:fldChar w:fldCharType="begin"/>
+      </w:r>
+      <w:r>
+        <w:instrText xml:space="preserve"> SEQ Figure \* ARABIC </w:instrText>
+      </w:r>
+      <w:r>
+        <w:fldChar w:fldCharType="separate"/>
+      </w:r>
+      <w:r>
+        <w:rPr>
+          <w:noProof/>
+        </w:rPr>
+        <w:t>20</w:t>
+      </w:r>
+      <w:r>
+        <w:rPr>
+          <w:noProof/>
+        </w:rPr>
+        <w:fldChar w:fldCharType="end"/>
+      </w:r>
       <w:bookmarkEnd w:id="0"/>
       <w:r>
         <w:t xml:space="preserve"> Rod lattice power output - defect vs non-defect</w:t>
@@ -6588,14 +6874,27 @@
       <w:r>
         <w:t xml:space="preserve">Figure </w:t>
       </w:r>
-      <w:fldSimple w:instr=" SEQ Figure \* ARABIC ">
-        <w:r>
-          <w:rPr>
-            <w:noProof/>
-          </w:rPr>
-          <w:t>21</w:t>
-        </w:r>
-      </w:fldSimple>
+      <w:r>
+        <w:fldChar w:fldCharType="begin"/>
+      </w:r>
+      <w:r>
+        <w:instrText xml:space="preserve"> SEQ Figure \* ARABIC </w:instrText>
+      </w:r>
+      <w:r>
+        <w:fldChar w:fldCharType="separate"/>
+      </w:r>
+      <w:r>
+        <w:rPr>
+          <w:noProof/>
+        </w:rPr>
+        <w:t>21</w:t>
+      </w:r>
+      <w:r>
+        <w:rPr>
+          <w:noProof/>
+        </w:rPr>
+        <w:fldChar w:fldCharType="end"/>
+      </w:r>
       <w:r>
         <w:t xml:space="preserve"> Square lattice of veins</w:t>
       </w:r>
@@ -6920,14 +7219,27 @@
       <w:r>
         <w:t xml:space="preserve">Figure </w:t>
       </w:r>
-      <w:fldSimple w:instr=" SEQ Figure \* ARABIC ">
-        <w:r>
-          <w:rPr>
-            <w:noProof/>
-          </w:rPr>
-          <w:t>22</w:t>
-        </w:r>
-      </w:fldSimple>
+      <w:r>
+        <w:fldChar w:fldCharType="begin"/>
+      </w:r>
+      <w:r>
+        <w:instrText xml:space="preserve"> SEQ Figure \* ARABIC </w:instrText>
+      </w:r>
+      <w:r>
+        <w:fldChar w:fldCharType="separate"/>
+      </w:r>
+      <w:r>
+        <w:rPr>
+          <w:noProof/>
+        </w:rPr>
+        <w:t>22</w:t>
+      </w:r>
+      <w:r>
+        <w:rPr>
+          <w:noProof/>
+        </w:rPr>
+        <w:fldChar w:fldCharType="end"/>
+      </w:r>
       <w:r>
         <w:t xml:space="preserve"> Generating a rectangular lattice of veins</w:t>
       </w:r>
@@ -6940,7 +7252,7 @@
         <w:rPr>
           <w:rStyle w:val="FootnoteReference"/>
         </w:rPr>
-        <w:footnoteReference w:id="13"/>
+        <w:footnoteReference w:id="12"/>
       </w:r>
       <w:r>
         <w:t xml:space="preserve"> is shown in Figure </w:t>
@@ -7005,14 +7317,27 @@
       <w:r>
         <w:t xml:space="preserve">Figure </w:t>
       </w:r>
-      <w:fldSimple w:instr=" SEQ Figure \* ARABIC ">
-        <w:r>
-          <w:rPr>
-            <w:noProof/>
-          </w:rPr>
-          <w:t>23</w:t>
-        </w:r>
-      </w:fldSimple>
+      <w:r>
+        <w:fldChar w:fldCharType="begin"/>
+      </w:r>
+      <w:r>
+        <w:instrText xml:space="preserve"> SEQ Figure \* ARABIC </w:instrText>
+      </w:r>
+      <w:r>
+        <w:fldChar w:fldCharType="separate"/>
+      </w:r>
+      <w:r>
+        <w:rPr>
+          <w:noProof/>
+        </w:rPr>
+        <w:t>23</w:t>
+      </w:r>
+      <w:r>
+        <w:rPr>
+          <w:noProof/>
+        </w:rPr>
+        <w:fldChar w:fldCharType="end"/>
+      </w:r>
       <w:r>
         <w:t xml:space="preserve"> </w:t>
       </w:r>
@@ -7100,14 +7425,27 @@
       <w:r>
         <w:t xml:space="preserve">Figure </w:t>
       </w:r>
-      <w:fldSimple w:instr=" SEQ Figure \* ARABIC ">
-        <w:r>
-          <w:rPr>
-            <w:noProof/>
-          </w:rPr>
-          <w:t>24</w:t>
-        </w:r>
-      </w:fldSimple>
+      <w:r>
+        <w:fldChar w:fldCharType="begin"/>
+      </w:r>
+      <w:r>
+        <w:instrText xml:space="preserve"> SEQ Figure \* ARABIC </w:instrText>
+      </w:r>
+      <w:r>
+        <w:fldChar w:fldCharType="separate"/>
+      </w:r>
+      <w:r>
+        <w:rPr>
+          <w:noProof/>
+        </w:rPr>
+        <w:t>24</w:t>
+      </w:r>
+      <w:r>
+        <w:rPr>
+          <w:noProof/>
+        </w:rPr>
+        <w:fldChar w:fldCharType="end"/>
+      </w:r>
       <w:r>
         <w:t xml:space="preserve"> Lattice Resonance at 1030nm</w:t>
       </w:r>
@@ -7315,7 +7653,7 @@
         <w:footnoteRef/>
       </w:r>
       <w:r>
-        <w:t xml:space="preserve"> Finite Difference Time Domain</w:t>
+        <w:t xml:space="preserve"> Compute Unified Device Architecture is NVIDIA’s GPGPU development platform.</w:t>
       </w:r>
     </w:p>
   </w:footnote>
@@ -7331,7 +7669,10 @@
         <w:footnoteRef/>
       </w:r>
       <w:r>
-        <w:t xml:space="preserve"> Compute Unified Device Architecture is NVIDIA’s GPGPU development platform.</w:t>
+        <w:t xml:space="preserve"> </w:t>
+      </w:r>
+      <w:r>
+        <w:t>High Level Shader Language, used by DirectX and Unity3D (rebranded as Shader Lab).</w:t>
       </w:r>
     </w:p>
   </w:footnote>
@@ -7347,10 +7688,7 @@
         <w:footnoteRef/>
       </w:r>
       <w:r>
-        <w:t xml:space="preserve"> </w:t>
-      </w:r>
-      <w:r>
-        <w:t>High Level Shader Language, used by DirectX and Unity3D (rebranded as Shader Lab).</w:t>
+        <w:t xml:space="preserve"> GLSL is the shader programming language used for Vulkan and OpenGL.</w:t>
       </w:r>
     </w:p>
   </w:footnote>
@@ -7366,7 +7704,7 @@
         <w:footnoteRef/>
       </w:r>
       <w:r>
-        <w:t xml:space="preserve"> GLSL is the shader programming language used for Vulkan and OpenGL.</w:t>
+        <w:t xml:space="preserve"> Choosing a minimum wavelength that is proportional the smallest feature of interest would also have been valid.</w:t>
       </w:r>
     </w:p>
   </w:footnote>
@@ -7382,7 +7720,19 @@
         <w:footnoteRef/>
       </w:r>
       <w:r>
-        <w:t xml:space="preserve"> Choosing a minimum wavelength that is proportional the smallest feature of interest would also have been valid.</w:t>
+        <w:t xml:space="preserve"> A square lattice of rods with spacing of 1.2</w:t>
+      </w:r>
+      <w:r>
+        <w:t>µ</w:t>
+      </w:r>
+      <w:r>
+        <w:t>m, diameter 480</w:t>
+      </w:r>
+      <w:r>
+        <w:t>n</w:t>
+      </w:r>
+      <w:r>
+        <w:t>m.</w:t>
       </w:r>
     </w:p>
   </w:footnote>
@@ -7398,19 +7748,7 @@
         <w:footnoteRef/>
       </w:r>
       <w:r>
-        <w:t xml:space="preserve"> A square lattice of rods with spacing of 1.2</w:t>
-      </w:r>
-      <w:r>
-        <w:t>µ</w:t>
-      </w:r>
-      <w:r>
-        <w:t>m, diameter 480</w:t>
-      </w:r>
-      <w:r>
-        <w:t>n</w:t>
-      </w:r>
-      <w:r>
-        <w:t>m.</w:t>
+        <w:t xml:space="preserve"> If the application were meant to handle general simulation cases, an image-based tile format would be advantageous. </w:t>
       </w:r>
     </w:p>
   </w:footnote>
@@ -7426,7 +7764,24 @@
         <w:footnoteRef/>
       </w:r>
       <w:r>
-        <w:t xml:space="preserve"> If the application were meant to handle general simulation cases, an image-based tile format would be advantageous. </w:t>
+        <w:t xml:space="preserve"> 4000 steps </w:t>
+      </w:r>
+      <w:proofErr w:type="gramStart"/>
+      <w:r>
+        <w:t>was</w:t>
+      </w:r>
+      <w:proofErr w:type="gramEnd"/>
+      <w:r>
+        <w:t xml:space="preserve"> </w:t>
+      </w:r>
+      <w:r>
+        <w:t xml:space="preserve">experimentally determined to be the approximate minimum number of frames required for the </w:t>
+      </w:r>
+      <w:r>
+        <w:t>monitor values</w:t>
+      </w:r>
+      <w:r>
+        <w:t xml:space="preserve"> to reach steady state. </w:t>
       </w:r>
     </w:p>
   </w:footnote>
@@ -7442,24 +7797,16 @@
         <w:footnoteRef/>
       </w:r>
       <w:r>
-        <w:t xml:space="preserve"> 4000 steps </w:t>
-      </w:r>
-      <w:proofErr w:type="gramStart"/>
-      <w:r>
-        <w:t>was</w:t>
-      </w:r>
-      <w:proofErr w:type="gramEnd"/>
-      <w:r>
-        <w:t xml:space="preserve"> </w:t>
-      </w:r>
-      <w:r>
-        <w:t xml:space="preserve">experimentally determined to be the approximate minimum number of frames required for the </w:t>
-      </w:r>
-      <w:r>
-        <w:t>monitor values</w:t>
-      </w:r>
-      <w:r>
-        <w:t xml:space="preserve"> to reach steady state. </w:t>
+        <w:t xml:space="preserve"> The resolution of the domain is </w:t>
+      </w:r>
+      <w:r>
+        <w:t xml:space="preserve">defined as </w:t>
+      </w:r>
+      <w:r>
+        <w:t>nm per Yee cell</w:t>
+      </w:r>
+      <w:r>
+        <w:t xml:space="preserve"> along each axis.</w:t>
       </w:r>
     </w:p>
   </w:footnote>
@@ -7475,16 +7822,10 @@
         <w:footnoteRef/>
       </w:r>
       <w:r>
-        <w:t xml:space="preserve"> The resolution of the domain is </w:t>
-      </w:r>
-      <w:r>
-        <w:t xml:space="preserve">defined as </w:t>
-      </w:r>
-      <w:r>
-        <w:t>nm per Yee cell</w:t>
-      </w:r>
-      <w:r>
-        <w:t xml:space="preserve"> along each axis.</w:t>
+        <w:t xml:space="preserve"> The Yee cell size is 10% of the rod diameter, or </w:t>
+      </w:r>
+      <w:r>
+        <w:t xml:space="preserve">48nm. </w:t>
       </w:r>
     </w:p>
   </w:footnote>
@@ -7500,10 +7841,28 @@
         <w:footnoteRef/>
       </w:r>
       <w:r>
-        <w:t xml:space="preserve"> The Yee cell size is 10% of the rod diameter, or </w:t>
-      </w:r>
-      <w:r>
-        <w:t xml:space="preserve">48nm. </w:t>
+        <w:t xml:space="preserve"> Given the wavelength sweep </w:t>
+      </w:r>
+      <w:r>
+        <w:t>resolution</w:t>
+      </w:r>
+      <w:r>
+        <w:t xml:space="preserve"> of 72nm, this value could be 1266</w:t>
+      </w:r>
+      <w:r>
+        <w:t xml:space="preserve"> </w:t>
+      </w:r>
+      <w:r>
+        <w:t>+-</w:t>
+      </w:r>
+      <w:r>
+        <w:t xml:space="preserve"> </w:t>
+      </w:r>
+      <w:r>
+        <w:t>36</w:t>
+      </w:r>
+      <w:r>
+        <w:t xml:space="preserve">nm. </w:t>
       </w:r>
     </w:p>
   </w:footnote>
@@ -7519,51 +7878,14 @@
         <w:footnoteRef/>
       </w:r>
       <w:r>
-        <w:t xml:space="preserve"> Given the wavelength sweep </w:t>
-      </w:r>
-      <w:r>
-        <w:t>resolution</w:t>
-      </w:r>
-      <w:r>
-        <w:t xml:space="preserve"> of 72nm, this value could be 1266</w:t>
-      </w:r>
-      <w:r>
-        <w:t xml:space="preserve"> </w:t>
-      </w:r>
-      <w:r>
-        <w:t>+-</w:t>
-      </w:r>
-      <w:r>
-        <w:t xml:space="preserve"> </w:t>
-      </w:r>
-      <w:r>
-        <w:t>36</w:t>
-      </w:r>
-      <w:r>
-        <w:t xml:space="preserve">nm. </w:t>
+        <w:t xml:space="preserve"> A short video of the oscillation is available at </w:t>
+      </w:r>
+      <w:r>
+        <w:t>https://www.youtube.com/watch?v=g6s6uwqU-ds</w:t>
       </w:r>
     </w:p>
   </w:footnote>
   <w:footnote w:id="12">
-    <w:p>
-      <w:pPr>
-        <w:pStyle w:val="FootnoteText"/>
-      </w:pPr>
-      <w:r>
-        <w:rPr>
-          <w:rStyle w:val="FootnoteReference"/>
-        </w:rPr>
-        <w:footnoteRef/>
-      </w:r>
-      <w:r>
-        <w:t xml:space="preserve"> A short video of the oscillation is available at </w:t>
-      </w:r>
-      <w:r>
-        <w:t>https://www.youtube.com/watch?v=g6s6uwqU-ds</w:t>
-      </w:r>
-    </w:p>
-  </w:footnote>
-  <w:footnote w:id="13">
     <w:p>
       <w:pPr>
         <w:pStyle w:val="FootnoteText"/>
@@ -7618,7 +7940,13 @@
           </w:rPr>
         </w:pPr>
         <w:r>
-          <w:t>07/02/22</w:t>
+          <w:t>07/0</w:t>
+        </w:r>
+        <w:r>
+          <w:t>3</w:t>
+        </w:r>
+        <w:r>
+          <w:t>/22</w:t>
         </w:r>
       </w:p>
       <w:p>
@@ -7705,7 +8033,19 @@
           <w:rPr>
             <w:rFonts w:ascii="Times New Roman" w:hAnsi="Times New Roman"/>
           </w:rPr>
-          <w:t>7/3/2022</w:t>
+          <w:t>7/</w:t>
+        </w:r>
+        <w:r>
+          <w:rPr>
+            <w:rFonts w:ascii="Times New Roman" w:hAnsi="Times New Roman"/>
+          </w:rPr>
+          <w:t>0</w:t>
+        </w:r>
+        <w:r>
+          <w:rPr>
+            <w:rFonts w:ascii="Times New Roman" w:hAnsi="Times New Roman"/>
+          </w:rPr>
+          <w:t>3/2022</w:t>
         </w:r>
       </w:p>
       <w:p>
@@ -8931,7 +9271,6 @@
   <w:style w:type="character" w:default="1" w:styleId="DefaultParagraphFont">
     <w:name w:val="Default Paragraph Font"/>
     <w:uiPriority w:val="1"/>
-    <w:semiHidden/>
     <w:unhideWhenUsed/>
   </w:style>
   <w:style w:type="table" w:default="1" w:styleId="TableNormal">

</xml_diff>